<commit_message>
Hoan thanh chuong 2 bao cao
</commit_message>
<xml_diff>
--- a/BaoCaoThucTapchuyenNganh.docx
+++ b/BaoCaoThucTapchuyenNganh.docx
@@ -18,8 +18,8 @@
         </w:rPr>
         <w:tab/>
       </w:r>
-      <w:bookmarkStart w:id="0" w:name="_Hlk213929691"/>
-      <w:bookmarkStart w:id="1" w:name="_Hlk213929945"/>
+      <w:bookmarkStart w:id="0" w:name="_Hlk213929945"/>
+      <w:bookmarkStart w:id="1" w:name="_Hlk213929691"/>
       <w:r>
         <w:rPr>
           <w:sz w:val="26"/>
@@ -127,6 +127,46 @@
           <w:szCs w:val="32"/>
         </w:rPr>
       </w:pPr>
+      <w:r>
+        <w:rPr>
+          <w:noProof/>
+        </w:rPr>
+        <w:drawing>
+          <wp:inline distT="0" distB="0" distL="0" distR="0" wp14:anchorId="3633E76B" wp14:editId="59A724A8">
+            <wp:extent cx="2434590" cy="1934210"/>
+            <wp:effectExtent l="0" t="0" r="3810" b="8890"/>
+            <wp:docPr id="1" name="image1.png" descr="IMG_256"/>
+            <wp:cNvGraphicFramePr/>
+            <a:graphic xmlns:a="http://schemas.openxmlformats.org/drawingml/2006/main">
+              <a:graphicData uri="http://schemas.openxmlformats.org/drawingml/2006/picture">
+                <pic:pic xmlns:pic="http://schemas.openxmlformats.org/drawingml/2006/picture">
+                  <pic:nvPicPr>
+                    <pic:cNvPr id="1" name="image1.png" descr="IMG_256"/>
+                    <pic:cNvPicPr/>
+                  </pic:nvPicPr>
+                  <pic:blipFill>
+                    <a:blip r:embed="rId8"/>
+                    <a:srcRect/>
+                    <a:stretch>
+                      <a:fillRect/>
+                    </a:stretch>
+                  </pic:blipFill>
+                  <pic:spPr>
+                    <a:xfrm>
+                      <a:off x="0" y="0"/>
+                      <a:ext cx="2434590" cy="1934210"/>
+                    </a:xfrm>
+                    <a:prstGeom prst="rect">
+                      <a:avLst/>
+                    </a:prstGeom>
+                    <a:ln/>
+                  </pic:spPr>
+                </pic:pic>
+              </a:graphicData>
+            </a:graphic>
+          </wp:inline>
+        </w:drawing>
+      </w:r>
     </w:p>
     <w:p>
       <w:pPr>
@@ -172,28 +212,6 @@
       </w:r>
     </w:p>
     <w:bookmarkEnd w:id="3"/>
-    <w:p>
-      <w:pPr>
-        <w:jc w:val="center"/>
-        <w:rPr>
-          <w:b/>
-          <w:bCs/>
-          <w:sz w:val="32"/>
-          <w:szCs w:val="32"/>
-        </w:rPr>
-      </w:pPr>
-    </w:p>
-    <w:p>
-      <w:pPr>
-        <w:jc w:val="center"/>
-        <w:rPr>
-          <w:b/>
-          <w:bCs/>
-          <w:sz w:val="32"/>
-          <w:szCs w:val="32"/>
-        </w:rPr>
-      </w:pPr>
-    </w:p>
     <w:p>
       <w:pPr>
         <w:jc w:val="center"/>
@@ -305,7 +323,6 @@
     </w:p>
     <w:p>
       <w:pPr>
-        <w:jc w:val="center"/>
         <w:rPr>
           <w:b/>
           <w:bCs/>
@@ -327,28 +344,6 @@
     </w:p>
     <w:p>
       <w:pPr>
-        <w:jc w:val="center"/>
-        <w:rPr>
-          <w:b/>
-          <w:bCs/>
-          <w:sz w:val="40"/>
-          <w:szCs w:val="40"/>
-        </w:rPr>
-      </w:pPr>
-    </w:p>
-    <w:p>
-      <w:pPr>
-        <w:jc w:val="center"/>
-        <w:rPr>
-          <w:b/>
-          <w:bCs/>
-          <w:sz w:val="40"/>
-          <w:szCs w:val="40"/>
-        </w:rPr>
-      </w:pPr>
-    </w:p>
-    <w:p>
-      <w:pPr>
         <w:ind w:left="1440" w:firstLine="720"/>
         <w:rPr>
           <w:b/>
@@ -422,43 +417,6 @@
     </w:p>
     <w:p>
       <w:pPr>
-        <w:jc w:val="center"/>
-        <w:rPr>
-          <w:sz w:val="26"/>
-          <w:szCs w:val="26"/>
-        </w:rPr>
-      </w:pPr>
-    </w:p>
-    <w:p>
-      <w:pPr>
-        <w:jc w:val="center"/>
-        <w:rPr>
-          <w:sz w:val="26"/>
-          <w:szCs w:val="26"/>
-        </w:rPr>
-      </w:pPr>
-    </w:p>
-    <w:p>
-      <w:pPr>
-        <w:jc w:val="center"/>
-        <w:rPr>
-          <w:sz w:val="26"/>
-          <w:szCs w:val="26"/>
-        </w:rPr>
-      </w:pPr>
-    </w:p>
-    <w:p>
-      <w:pPr>
-        <w:jc w:val="center"/>
-        <w:rPr>
-          <w:sz w:val="26"/>
-          <w:szCs w:val="26"/>
-        </w:rPr>
-      </w:pPr>
-    </w:p>
-    <w:p>
-      <w:pPr>
-        <w:jc w:val="center"/>
         <w:rPr>
           <w:sz w:val="26"/>
           <w:szCs w:val="26"/>
@@ -519,9 +477,9 @@
         </w:rPr>
         <w:t>TP. HỒ CHÍ MINH – NĂM 2025</w:t>
       </w:r>
-      <w:bookmarkEnd w:id="1"/>
-    </w:p>
-    <w:bookmarkEnd w:id="0"/>
+      <w:bookmarkEnd w:id="0"/>
+    </w:p>
+    <w:bookmarkEnd w:id="1"/>
     <w:p>
       <w:pPr>
         <w:pBdr>
@@ -542,9 +500,9 @@
           <w:lang w:val="vi-VN"/>
         </w:rPr>
         <w:sectPr>
-          <w:headerReference w:type="default" r:id="rId8"/>
-          <w:footerReference w:type="even" r:id="rId9"/>
-          <w:footerReference w:type="default" r:id="rId10"/>
+          <w:headerReference w:type="default" r:id="rId9"/>
+          <w:footerReference w:type="even" r:id="rId10"/>
+          <w:footerReference w:type="default" r:id="rId11"/>
           <w:pgSz w:w="11906" w:h="16838" w:code="9"/>
           <w:pgMar w:top="1134" w:right="1134" w:bottom="1134" w:left="1701" w:header="709" w:footer="709" w:gutter="0"/>
           <w:cols w:space="708"/>
@@ -656,6 +614,46 @@
           <w:szCs w:val="26"/>
         </w:rPr>
       </w:pPr>
+      <w:r>
+        <w:rPr>
+          <w:noProof/>
+        </w:rPr>
+        <w:drawing>
+          <wp:inline distT="0" distB="0" distL="0" distR="0" wp14:anchorId="4F1150EB" wp14:editId="529F4D61">
+            <wp:extent cx="2396490" cy="1973580"/>
+            <wp:effectExtent l="0" t="0" r="3810" b="7620"/>
+            <wp:docPr id="1125156463" name="image1.png" descr="IMG_256"/>
+            <wp:cNvGraphicFramePr/>
+            <a:graphic xmlns:a="http://schemas.openxmlformats.org/drawingml/2006/main">
+              <a:graphicData uri="http://schemas.openxmlformats.org/drawingml/2006/picture">
+                <pic:pic xmlns:pic="http://schemas.openxmlformats.org/drawingml/2006/picture">
+                  <pic:nvPicPr>
+                    <pic:cNvPr id="1" name="image1.png" descr="IMG_256"/>
+                    <pic:cNvPicPr/>
+                  </pic:nvPicPr>
+                  <pic:blipFill>
+                    <a:blip r:embed="rId8"/>
+                    <a:srcRect/>
+                    <a:stretch>
+                      <a:fillRect/>
+                    </a:stretch>
+                  </pic:blipFill>
+                  <pic:spPr>
+                    <a:xfrm>
+                      <a:off x="0" y="0"/>
+                      <a:ext cx="2396490" cy="1973580"/>
+                    </a:xfrm>
+                    <a:prstGeom prst="rect">
+                      <a:avLst/>
+                    </a:prstGeom>
+                    <a:ln/>
+                  </pic:spPr>
+                </pic:pic>
+              </a:graphicData>
+            </a:graphic>
+          </wp:inline>
+        </w:drawing>
+      </w:r>
     </w:p>
     <w:p>
       <w:pPr>
@@ -738,24 +736,6 @@
         <w:rPr>
           <w:b/>
           <w:bCs/>
-          <w:sz w:val="32"/>
-          <w:szCs w:val="32"/>
-        </w:rPr>
-      </w:pPr>
-    </w:p>
-    <w:p>
-      <w:pPr>
-        <w:rPr>
-          <w:b/>
-          <w:bCs/>
-          <w:sz w:val="32"/>
-          <w:szCs w:val="32"/>
-        </w:rPr>
-      </w:pPr>
-    </w:p>
-    <w:p>
-      <w:pPr>
-        <w:rPr>
           <w:sz w:val="32"/>
           <w:szCs w:val="32"/>
         </w:rPr>
@@ -841,7 +821,6 @@
     </w:p>
     <w:p>
       <w:pPr>
-        <w:jc w:val="center"/>
         <w:rPr>
           <w:b/>
           <w:bCs/>
@@ -863,28 +842,6 @@
     </w:p>
     <w:p>
       <w:pPr>
-        <w:jc w:val="center"/>
-        <w:rPr>
-          <w:b/>
-          <w:bCs/>
-          <w:sz w:val="40"/>
-          <w:szCs w:val="40"/>
-        </w:rPr>
-      </w:pPr>
-    </w:p>
-    <w:p>
-      <w:pPr>
-        <w:jc w:val="center"/>
-        <w:rPr>
-          <w:b/>
-          <w:bCs/>
-          <w:sz w:val="40"/>
-          <w:szCs w:val="40"/>
-        </w:rPr>
-      </w:pPr>
-    </w:p>
-    <w:p>
-      <w:pPr>
         <w:ind w:left="1440" w:firstLine="720"/>
         <w:rPr>
           <w:b/>
@@ -974,7 +931,6 @@
     </w:p>
     <w:p>
       <w:pPr>
-        <w:jc w:val="center"/>
         <w:rPr>
           <w:sz w:val="26"/>
           <w:szCs w:val="26"/>
@@ -1006,27 +962,9 @@
           <w:sz w:val="26"/>
           <w:szCs w:val="26"/>
         </w:rPr>
-      </w:pPr>
-    </w:p>
-    <w:p>
-      <w:pPr>
-        <w:jc w:val="center"/>
-        <w:rPr>
-          <w:sz w:val="26"/>
-          <w:szCs w:val="26"/>
-        </w:rPr>
-      </w:pPr>
-    </w:p>
-    <w:p>
-      <w:pPr>
-        <w:jc w:val="center"/>
-        <w:rPr>
-          <w:sz w:val="26"/>
-          <w:szCs w:val="26"/>
-        </w:rPr>
         <w:sectPr>
-          <w:headerReference w:type="first" r:id="rId11"/>
-          <w:footerReference w:type="first" r:id="rId12"/>
+          <w:headerReference w:type="first" r:id="rId12"/>
+          <w:footerReference w:type="first" r:id="rId13"/>
           <w:pgSz w:w="11906" w:h="16838" w:code="9"/>
           <w:pgMar w:top="1134" w:right="1134" w:bottom="1134" w:left="1701" w:header="709" w:footer="709" w:gutter="0"/>
           <w:pgBorders w:display="firstPage" w:offsetFrom="page">
@@ -1048,6 +986,7 @@
         <w:t>TP. HỒ CHÍ MINH – NĂM 2025</w:t>
       </w:r>
     </w:p>
+    <w:bookmarkStart w:id="6" w:name="_Hlk213930265"/>
     <w:p>
       <w:pPr>
         <w:jc w:val="center"/>
@@ -1058,7 +997,6 @@
           <w:szCs w:val="36"/>
         </w:rPr>
       </w:pPr>
-      <w:bookmarkStart w:id="6" w:name="_Hlk213930265"/>
       <w:r>
         <w:rPr>
           <w:noProof/>
@@ -2152,7 +2090,7 @@
           <w:lang w:val="vi-VN"/>
         </w:rPr>
         <w:sectPr>
-          <w:footerReference w:type="first" r:id="rId13"/>
+          <w:footerReference w:type="first" r:id="rId14"/>
           <w:pgSz w:w="11906" w:h="16838" w:code="9"/>
           <w:pgMar w:top="1134" w:right="1134" w:bottom="1134" w:left="1701" w:header="709" w:footer="709" w:gutter="0"/>
           <w:cols w:space="708"/>
@@ -2179,28 +2117,29 @@
       <w:pPr>
         <w:pStyle w:val="Caption"/>
         <w:rPr>
-          <w:b/>
+          <w:b w:val="0"/>
           <w:bCs w:val="0"/>
           <w:sz w:val="36"/>
           <w:szCs w:val="36"/>
-        </w:rPr>
-      </w:pPr>
-      <w:r>
-        <w:rPr>
-          <w:b/>
+          <w:u w:val="none"/>
+        </w:rPr>
+      </w:pPr>
+      <w:r>
+        <w:rPr>
           <w:bCs w:val="0"/>
           <w:sz w:val="36"/>
           <w:szCs w:val="36"/>
+          <w:u w:val="none"/>
         </w:rPr>
         <w:lastRenderedPageBreak/>
         <w:t>M</w:t>
       </w:r>
       <w:r>
         <w:rPr>
-          <w:b/>
           <w:bCs w:val="0"/>
           <w:sz w:val="36"/>
           <w:szCs w:val="36"/>
+          <w:u w:val="none"/>
         </w:rPr>
         <w:t>ỤC LỤC</w:t>
       </w:r>
@@ -2239,7 +2178,7 @@
         </w:rPr>
         <w:fldChar w:fldCharType="separate"/>
       </w:r>
-      <w:hyperlink w:anchor="_Toc213949400" w:history="1">
+      <w:hyperlink w:anchor="_Toc214219352" w:history="1">
         <w:r>
           <w:rPr>
             <w:rStyle w:val="Hyperlink"/>
@@ -2266,7 +2205,7 @@
             <w:noProof/>
             <w:webHidden/>
           </w:rPr>
-          <w:instrText xml:space="preserve"> PAGEREF _Toc213949400 \h </w:instrText>
+          <w:instrText xml:space="preserve"> PAGEREF _Toc214219352 \h </w:instrText>
         </w:r>
         <w:r>
           <w:rPr>
@@ -2309,7 +2248,7 @@
           <w14:ligatures w14:val="standardContextual"/>
         </w:rPr>
       </w:pPr>
-      <w:hyperlink w:anchor="_Toc213949401" w:history="1">
+      <w:hyperlink w:anchor="_Toc214219353" w:history="1">
         <w:r>
           <w:rPr>
             <w:rStyle w:val="Hyperlink"/>
@@ -2344,7 +2283,7 @@
             <w:noProof/>
             <w:webHidden/>
           </w:rPr>
-          <w:instrText xml:space="preserve"> PAGEREF _Toc213949401 \h </w:instrText>
+          <w:instrText xml:space="preserve"> PAGEREF _Toc214219353 \h </w:instrText>
         </w:r>
         <w:r>
           <w:rPr>
@@ -2387,7 +2326,7 @@
           <w14:ligatures w14:val="standardContextual"/>
         </w:rPr>
       </w:pPr>
-      <w:hyperlink w:anchor="_Toc213949402" w:history="1">
+      <w:hyperlink w:anchor="_Toc214219354" w:history="1">
         <w:r>
           <w:rPr>
             <w:rStyle w:val="Hyperlink"/>
@@ -2422,7 +2361,7 @@
             <w:noProof/>
             <w:webHidden/>
           </w:rPr>
-          <w:instrText xml:space="preserve"> PAGEREF _Toc213949402 \h </w:instrText>
+          <w:instrText xml:space="preserve"> PAGEREF _Toc214219354 \h </w:instrText>
         </w:r>
         <w:r>
           <w:rPr>
@@ -2468,7 +2407,7 @@
           <w14:ligatures w14:val="standardContextual"/>
         </w:rPr>
       </w:pPr>
-      <w:hyperlink w:anchor="_Toc213949403" w:history="1">
+      <w:hyperlink w:anchor="_Toc214219355" w:history="1">
         <w:r>
           <w:rPr>
             <w:rStyle w:val="Hyperlink"/>
@@ -2503,7 +2442,7 @@
             <w:noProof/>
             <w:webHidden/>
           </w:rPr>
-          <w:instrText xml:space="preserve"> PAGEREF _Toc213949403 \h </w:instrText>
+          <w:instrText xml:space="preserve"> PAGEREF _Toc214219355 \h </w:instrText>
         </w:r>
         <w:r>
           <w:rPr>
@@ -2549,7 +2488,7 @@
           <w14:ligatures w14:val="standardContextual"/>
         </w:rPr>
       </w:pPr>
-      <w:hyperlink w:anchor="_Toc213949404" w:history="1">
+      <w:hyperlink w:anchor="_Toc214219356" w:history="1">
         <w:r>
           <w:rPr>
             <w:rStyle w:val="Hyperlink"/>
@@ -2576,7 +2515,7 @@
             <w:noProof/>
             <w:webHidden/>
           </w:rPr>
-          <w:instrText xml:space="preserve"> PAGEREF _Toc213949404 \h </w:instrText>
+          <w:instrText xml:space="preserve"> PAGEREF _Toc214219356 \h </w:instrText>
         </w:r>
         <w:r>
           <w:rPr>
@@ -2622,7 +2561,7 @@
           <w14:ligatures w14:val="standardContextual"/>
         </w:rPr>
       </w:pPr>
-      <w:hyperlink w:anchor="_Toc213949405" w:history="1">
+      <w:hyperlink w:anchor="_Toc214219357" w:history="1">
         <w:r>
           <w:rPr>
             <w:rStyle w:val="Hyperlink"/>
@@ -2649,7 +2588,7 @@
             <w:noProof/>
             <w:webHidden/>
           </w:rPr>
-          <w:instrText xml:space="preserve"> PAGEREF _Toc213949405 \h </w:instrText>
+          <w:instrText xml:space="preserve"> PAGEREF _Toc214219357 \h </w:instrText>
         </w:r>
         <w:r>
           <w:rPr>
@@ -2695,7 +2634,7 @@
           <w14:ligatures w14:val="standardContextual"/>
         </w:rPr>
       </w:pPr>
-      <w:hyperlink w:anchor="_Toc213949406" w:history="1">
+      <w:hyperlink w:anchor="_Toc214219358" w:history="1">
         <w:r>
           <w:rPr>
             <w:rStyle w:val="Hyperlink"/>
@@ -2722,7 +2661,7 @@
             <w:noProof/>
             <w:webHidden/>
           </w:rPr>
-          <w:instrText xml:space="preserve"> PAGEREF _Toc213949406 \h </w:instrText>
+          <w:instrText xml:space="preserve"> PAGEREF _Toc214219358 \h </w:instrText>
         </w:r>
         <w:r>
           <w:rPr>
@@ -2742,7 +2681,7 @@
             <w:noProof/>
             <w:webHidden/>
           </w:rPr>
-          <w:t>3</w:t>
+          <w:t>2</w:t>
         </w:r>
         <w:r>
           <w:rPr>
@@ -2765,7 +2704,7 @@
           <w14:ligatures w14:val="standardContextual"/>
         </w:rPr>
       </w:pPr>
-      <w:hyperlink w:anchor="_Toc213949407" w:history="1">
+      <w:hyperlink w:anchor="_Toc214219359" w:history="1">
         <w:r>
           <w:rPr>
             <w:rStyle w:val="Hyperlink"/>
@@ -2792,7 +2731,7 @@
             <w:noProof/>
             <w:webHidden/>
           </w:rPr>
-          <w:instrText xml:space="preserve"> PAGEREF _Toc213949407 \h </w:instrText>
+          <w:instrText xml:space="preserve"> PAGEREF _Toc214219359 \h </w:instrText>
         </w:r>
         <w:r>
           <w:rPr>
@@ -2838,7 +2777,7 @@
           <w14:ligatures w14:val="standardContextual"/>
         </w:rPr>
       </w:pPr>
-      <w:hyperlink w:anchor="_Toc213949408" w:history="1">
+      <w:hyperlink w:anchor="_Toc214219360" w:history="1">
         <w:r>
           <w:rPr>
             <w:rStyle w:val="Hyperlink"/>
@@ -2865,7 +2804,7 @@
             <w:noProof/>
             <w:webHidden/>
           </w:rPr>
-          <w:instrText xml:space="preserve"> PAGEREF _Toc213949408 \h </w:instrText>
+          <w:instrText xml:space="preserve"> PAGEREF _Toc214219360 \h </w:instrText>
         </w:r>
         <w:r>
           <w:rPr>
@@ -2911,7 +2850,7 @@
           <w14:ligatures w14:val="standardContextual"/>
         </w:rPr>
       </w:pPr>
-      <w:hyperlink w:anchor="_Toc213949409" w:history="1">
+      <w:hyperlink w:anchor="_Toc214219361" w:history="1">
         <w:r>
           <w:rPr>
             <w:rStyle w:val="Hyperlink"/>
@@ -2938,7 +2877,7 @@
             <w:noProof/>
             <w:webHidden/>
           </w:rPr>
-          <w:instrText xml:space="preserve"> PAGEREF _Toc213949409 \h </w:instrText>
+          <w:instrText xml:space="preserve"> PAGEREF _Toc214219361 \h </w:instrText>
         </w:r>
         <w:r>
           <w:rPr>
@@ -2982,7 +2921,7 @@
           <w14:ligatures w14:val="standardContextual"/>
         </w:rPr>
       </w:pPr>
-      <w:hyperlink w:anchor="_Toc213949410" w:history="1">
+      <w:hyperlink w:anchor="_Toc214219362" w:history="1">
         <w:r>
           <w:rPr>
             <w:rStyle w:val="Hyperlink"/>
@@ -3009,7 +2948,7 @@
             <w:noProof/>
             <w:webHidden/>
           </w:rPr>
-          <w:instrText xml:space="preserve"> PAGEREF _Toc213949410 \h </w:instrText>
+          <w:instrText xml:space="preserve"> PAGEREF _Toc214219362 \h </w:instrText>
         </w:r>
         <w:r>
           <w:rPr>
@@ -3030,6 +2969,368 @@
             <w:webHidden/>
           </w:rPr>
           <w:t>6</w:t>
+        </w:r>
+        <w:r>
+          <w:rPr>
+            <w:noProof/>
+            <w:webHidden/>
+          </w:rPr>
+          <w:fldChar w:fldCharType="end"/>
+        </w:r>
+      </w:hyperlink>
+    </w:p>
+    <w:p>
+      <w:pPr>
+        <w:pStyle w:val="TOC2"/>
+        <w:rPr>
+          <w:rFonts w:asciiTheme="minorHAnsi" w:eastAsiaTheme="minorEastAsia" w:hAnsiTheme="minorHAnsi" w:cstheme="minorBidi"/>
+          <w:i w:val="0"/>
+          <w:noProof/>
+          <w:kern w:val="2"/>
+          <w:szCs w:val="24"/>
+          <w14:ligatures w14:val="standardContextual"/>
+        </w:rPr>
+      </w:pPr>
+      <w:hyperlink w:anchor="_Toc214219363" w:history="1">
+        <w:r>
+          <w:rPr>
+            <w:rStyle w:val="Hyperlink"/>
+            <w:noProof/>
+          </w:rPr>
+          <w:t>2.1 Sơ dồ DFD</w:t>
+        </w:r>
+        <w:r>
+          <w:rPr>
+            <w:noProof/>
+            <w:webHidden/>
+          </w:rPr>
+          <w:tab/>
+        </w:r>
+        <w:r>
+          <w:rPr>
+            <w:noProof/>
+            <w:webHidden/>
+          </w:rPr>
+          <w:fldChar w:fldCharType="begin"/>
+        </w:r>
+        <w:r>
+          <w:rPr>
+            <w:noProof/>
+            <w:webHidden/>
+          </w:rPr>
+          <w:instrText xml:space="preserve"> PAGEREF _Toc214219363 \h </w:instrText>
+        </w:r>
+        <w:r>
+          <w:rPr>
+            <w:noProof/>
+            <w:webHidden/>
+          </w:rPr>
+        </w:r>
+        <w:r>
+          <w:rPr>
+            <w:noProof/>
+            <w:webHidden/>
+          </w:rPr>
+          <w:fldChar w:fldCharType="separate"/>
+        </w:r>
+        <w:r>
+          <w:rPr>
+            <w:noProof/>
+            <w:webHidden/>
+          </w:rPr>
+          <w:t>6</w:t>
+        </w:r>
+        <w:r>
+          <w:rPr>
+            <w:noProof/>
+            <w:webHidden/>
+          </w:rPr>
+          <w:fldChar w:fldCharType="end"/>
+        </w:r>
+      </w:hyperlink>
+    </w:p>
+    <w:p>
+      <w:pPr>
+        <w:pStyle w:val="TOC3"/>
+        <w:tabs>
+          <w:tab w:val="right" w:leader="dot" w:pos="9061"/>
+        </w:tabs>
+        <w:rPr>
+          <w:rFonts w:asciiTheme="minorHAnsi" w:eastAsiaTheme="minorEastAsia" w:hAnsiTheme="minorHAnsi" w:cstheme="minorBidi"/>
+          <w:iCs w:val="0"/>
+          <w:noProof/>
+          <w:kern w:val="2"/>
+          <w:szCs w:val="24"/>
+          <w14:ligatures w14:val="standardContextual"/>
+        </w:rPr>
+      </w:pPr>
+      <w:hyperlink w:anchor="_Toc214219364" w:history="1">
+        <w:r>
+          <w:rPr>
+            <w:rStyle w:val="Hyperlink"/>
+            <w:noProof/>
+          </w:rPr>
+          <w:t>2.1.1 Sơ đồ DFD mức 0</w:t>
+        </w:r>
+        <w:r>
+          <w:rPr>
+            <w:noProof/>
+            <w:webHidden/>
+          </w:rPr>
+          <w:tab/>
+        </w:r>
+        <w:r>
+          <w:rPr>
+            <w:noProof/>
+            <w:webHidden/>
+          </w:rPr>
+          <w:fldChar w:fldCharType="begin"/>
+        </w:r>
+        <w:r>
+          <w:rPr>
+            <w:noProof/>
+            <w:webHidden/>
+          </w:rPr>
+          <w:instrText xml:space="preserve"> PAGEREF _Toc214219364 \h </w:instrText>
+        </w:r>
+        <w:r>
+          <w:rPr>
+            <w:noProof/>
+            <w:webHidden/>
+          </w:rPr>
+        </w:r>
+        <w:r>
+          <w:rPr>
+            <w:noProof/>
+            <w:webHidden/>
+          </w:rPr>
+          <w:fldChar w:fldCharType="separate"/>
+        </w:r>
+        <w:r>
+          <w:rPr>
+            <w:noProof/>
+            <w:webHidden/>
+          </w:rPr>
+          <w:t>6</w:t>
+        </w:r>
+        <w:r>
+          <w:rPr>
+            <w:noProof/>
+            <w:webHidden/>
+          </w:rPr>
+          <w:fldChar w:fldCharType="end"/>
+        </w:r>
+      </w:hyperlink>
+    </w:p>
+    <w:p>
+      <w:pPr>
+        <w:pStyle w:val="TOC3"/>
+        <w:tabs>
+          <w:tab w:val="right" w:leader="dot" w:pos="9061"/>
+        </w:tabs>
+        <w:rPr>
+          <w:rFonts w:asciiTheme="minorHAnsi" w:eastAsiaTheme="minorEastAsia" w:hAnsiTheme="minorHAnsi" w:cstheme="minorBidi"/>
+          <w:iCs w:val="0"/>
+          <w:noProof/>
+          <w:kern w:val="2"/>
+          <w:szCs w:val="24"/>
+          <w14:ligatures w14:val="standardContextual"/>
+        </w:rPr>
+      </w:pPr>
+      <w:hyperlink w:anchor="_Toc214219365" w:history="1">
+        <w:r>
+          <w:rPr>
+            <w:rStyle w:val="Hyperlink"/>
+            <w:noProof/>
+          </w:rPr>
+          <w:t>2.1.2 Sơ đồ DFD mức 1</w:t>
+        </w:r>
+        <w:r>
+          <w:rPr>
+            <w:noProof/>
+            <w:webHidden/>
+          </w:rPr>
+          <w:tab/>
+        </w:r>
+        <w:r>
+          <w:rPr>
+            <w:noProof/>
+            <w:webHidden/>
+          </w:rPr>
+          <w:fldChar w:fldCharType="begin"/>
+        </w:r>
+        <w:r>
+          <w:rPr>
+            <w:noProof/>
+            <w:webHidden/>
+          </w:rPr>
+          <w:instrText xml:space="preserve"> PAGEREF _Toc214219365 \h </w:instrText>
+        </w:r>
+        <w:r>
+          <w:rPr>
+            <w:noProof/>
+            <w:webHidden/>
+          </w:rPr>
+        </w:r>
+        <w:r>
+          <w:rPr>
+            <w:noProof/>
+            <w:webHidden/>
+          </w:rPr>
+          <w:fldChar w:fldCharType="separate"/>
+        </w:r>
+        <w:r>
+          <w:rPr>
+            <w:noProof/>
+            <w:webHidden/>
+          </w:rPr>
+          <w:t>7</w:t>
+        </w:r>
+        <w:r>
+          <w:rPr>
+            <w:noProof/>
+            <w:webHidden/>
+          </w:rPr>
+          <w:fldChar w:fldCharType="end"/>
+        </w:r>
+      </w:hyperlink>
+    </w:p>
+    <w:p>
+      <w:pPr>
+        <w:pStyle w:val="TOC3"/>
+        <w:tabs>
+          <w:tab w:val="right" w:leader="dot" w:pos="9061"/>
+        </w:tabs>
+        <w:rPr>
+          <w:rFonts w:asciiTheme="minorHAnsi" w:eastAsiaTheme="minorEastAsia" w:hAnsiTheme="minorHAnsi" w:cstheme="minorBidi"/>
+          <w:iCs w:val="0"/>
+          <w:noProof/>
+          <w:kern w:val="2"/>
+          <w:szCs w:val="24"/>
+          <w14:ligatures w14:val="standardContextual"/>
+        </w:rPr>
+      </w:pPr>
+      <w:hyperlink w:anchor="_Toc214219366" w:history="1">
+        <w:r>
+          <w:rPr>
+            <w:rStyle w:val="Hyperlink"/>
+            <w:noProof/>
+          </w:rPr>
+          <w:t>2.1.3 Sơ đồ DFD mức 2</w:t>
+        </w:r>
+        <w:r>
+          <w:rPr>
+            <w:noProof/>
+            <w:webHidden/>
+          </w:rPr>
+          <w:tab/>
+        </w:r>
+        <w:r>
+          <w:rPr>
+            <w:noProof/>
+            <w:webHidden/>
+          </w:rPr>
+          <w:fldChar w:fldCharType="begin"/>
+        </w:r>
+        <w:r>
+          <w:rPr>
+            <w:noProof/>
+            <w:webHidden/>
+          </w:rPr>
+          <w:instrText xml:space="preserve"> PAGEREF _Toc214219366 \h </w:instrText>
+        </w:r>
+        <w:r>
+          <w:rPr>
+            <w:noProof/>
+            <w:webHidden/>
+          </w:rPr>
+        </w:r>
+        <w:r>
+          <w:rPr>
+            <w:noProof/>
+            <w:webHidden/>
+          </w:rPr>
+          <w:fldChar w:fldCharType="separate"/>
+        </w:r>
+        <w:r>
+          <w:rPr>
+            <w:noProof/>
+            <w:webHidden/>
+          </w:rPr>
+          <w:t>8</w:t>
+        </w:r>
+        <w:r>
+          <w:rPr>
+            <w:noProof/>
+            <w:webHidden/>
+          </w:rPr>
+          <w:fldChar w:fldCharType="end"/>
+        </w:r>
+      </w:hyperlink>
+    </w:p>
+    <w:p>
+      <w:pPr>
+        <w:pStyle w:val="TOC3"/>
+        <w:tabs>
+          <w:tab w:val="right" w:leader="dot" w:pos="9061"/>
+        </w:tabs>
+        <w:rPr>
+          <w:rFonts w:asciiTheme="minorHAnsi" w:eastAsiaTheme="minorEastAsia" w:hAnsiTheme="minorHAnsi" w:cstheme="minorBidi"/>
+          <w:iCs w:val="0"/>
+          <w:noProof/>
+          <w:kern w:val="2"/>
+          <w:szCs w:val="24"/>
+          <w14:ligatures w14:val="standardContextual"/>
+        </w:rPr>
+      </w:pPr>
+      <w:hyperlink w:anchor="_Toc214219367" w:history="1">
+        <w:r>
+          <w:rPr>
+            <w:rStyle w:val="Hyperlink"/>
+            <w:noProof/>
+          </w:rPr>
+          <w:t>2.1.4 Sơ đồ ERD</w:t>
+        </w:r>
+        <w:r>
+          <w:rPr>
+            <w:noProof/>
+            <w:webHidden/>
+          </w:rPr>
+          <w:tab/>
+        </w:r>
+        <w:r>
+          <w:rPr>
+            <w:noProof/>
+            <w:webHidden/>
+          </w:rPr>
+          <w:fldChar w:fldCharType="begin"/>
+        </w:r>
+        <w:r>
+          <w:rPr>
+            <w:noProof/>
+            <w:webHidden/>
+          </w:rPr>
+          <w:instrText xml:space="preserve"> PAGEREF _Toc214219367 \h </w:instrText>
+        </w:r>
+        <w:r>
+          <w:rPr>
+            <w:noProof/>
+            <w:webHidden/>
+          </w:rPr>
+        </w:r>
+        <w:r>
+          <w:rPr>
+            <w:noProof/>
+            <w:webHidden/>
+          </w:rPr>
+          <w:fldChar w:fldCharType="separate"/>
+        </w:r>
+        <w:r>
+          <w:rPr>
+            <w:noProof/>
+            <w:webHidden/>
+          </w:rPr>
+          <w:t>9</w:t>
         </w:r>
         <w:r>
           <w:rPr>
@@ -3053,7 +3354,7 @@
           <w14:ligatures w14:val="standardContextual"/>
         </w:rPr>
       </w:pPr>
-      <w:hyperlink w:anchor="_Toc213949411" w:history="1">
+      <w:hyperlink w:anchor="_Toc214219368" w:history="1">
         <w:r>
           <w:rPr>
             <w:rStyle w:val="Hyperlink"/>
@@ -3080,7 +3381,7 @@
             <w:noProof/>
             <w:webHidden/>
           </w:rPr>
-          <w:instrText xml:space="preserve"> PAGEREF _Toc213949411 \h </w:instrText>
+          <w:instrText xml:space="preserve"> PAGEREF _Toc214219368 \h </w:instrText>
         </w:r>
         <w:r>
           <w:rPr>
@@ -3100,7 +3401,7 @@
             <w:noProof/>
             <w:webHidden/>
           </w:rPr>
-          <w:t>7</w:t>
+          <w:t>10</w:t>
         </w:r>
         <w:r>
           <w:rPr>
@@ -3119,12 +3420,12 @@
           <w:b/>
         </w:rPr>
         <w:sectPr>
-          <w:headerReference w:type="even" r:id="rId14"/>
-          <w:headerReference w:type="default" r:id="rId15"/>
-          <w:footerReference w:type="even" r:id="rId16"/>
-          <w:footerReference w:type="default" r:id="rId17"/>
-          <w:headerReference w:type="first" r:id="rId18"/>
-          <w:footerReference w:type="first" r:id="rId19"/>
+          <w:headerReference w:type="even" r:id="rId15"/>
+          <w:headerReference w:type="default" r:id="rId16"/>
+          <w:footerReference w:type="even" r:id="rId17"/>
+          <w:footerReference w:type="default" r:id="rId18"/>
+          <w:headerReference w:type="first" r:id="rId19"/>
+          <w:footerReference w:type="first" r:id="rId20"/>
           <w:pgSz w:w="11906" w:h="16838" w:code="9"/>
           <w:pgMar w:top="1134" w:right="1134" w:bottom="1134" w:left="1701" w:header="1134" w:footer="1134" w:gutter="0"/>
           <w:pgNumType w:start="5"/>
@@ -3153,11 +3454,357 @@
         <w:pStyle w:val="Caption"/>
         <w:rPr>
           <w:rStyle w:val="Strong"/>
+          <w:b/>
+          <w:bCs/>
           <w:sz w:val="36"/>
           <w:szCs w:val="36"/>
-        </w:rPr>
+          <w:u w:val="none"/>
+        </w:rPr>
+      </w:pPr>
+      <w:r>
+        <w:rPr>
+          <w:rStyle w:val="Strong"/>
+          <w:b/>
+          <w:bCs/>
+          <w:sz w:val="36"/>
+          <w:szCs w:val="36"/>
+          <w:u w:val="none"/>
+        </w:rPr>
+        <w:lastRenderedPageBreak/>
+        <w:t>MỤC LỤC CÁC HÌNH VẼ</w:t>
+      </w:r>
+    </w:p>
+    <w:p>
+      <w:pPr>
+        <w:pStyle w:val="BodyText"/>
+      </w:pPr>
+    </w:p>
+    <w:p>
+      <w:pPr>
+        <w:pStyle w:val="TableofFigures"/>
+        <w:rPr>
+          <w:rFonts w:asciiTheme="minorHAnsi" w:eastAsiaTheme="minorEastAsia" w:hAnsiTheme="minorHAnsi" w:cstheme="minorBidi"/>
+          <w:noProof/>
+          <w:kern w:val="2"/>
+          <w:sz w:val="24"/>
+          <w:szCs w:val="24"/>
+          <w14:ligatures w14:val="standardContextual"/>
+        </w:rPr>
+      </w:pPr>
+      <w:r>
+        <w:fldChar w:fldCharType="begin"/>
+      </w:r>
+      <w:r>
+        <w:instrText xml:space="preserve"> TOC \h \z \c "Hình" </w:instrText>
+      </w:r>
+      <w:r>
+        <w:fldChar w:fldCharType="separate"/>
+      </w:r>
+      <w:hyperlink w:anchor="_Toc214219345" w:history="1">
+        <w:r>
+          <w:rPr>
+            <w:rStyle w:val="Hyperlink"/>
+            <w:noProof/>
+          </w:rPr>
+          <w:t>Hình 2</w:t>
+        </w:r>
+        <w:r>
+          <w:rPr>
+            <w:rStyle w:val="Hyperlink"/>
+            <w:noProof/>
+          </w:rPr>
+          <w:noBreakHyphen/>
+          <w:t>1. Sơ đồ DFD mức 0</w:t>
+        </w:r>
+        <w:r>
+          <w:rPr>
+            <w:noProof/>
+            <w:webHidden/>
+          </w:rPr>
+          <w:tab/>
+        </w:r>
+        <w:r>
+          <w:rPr>
+            <w:noProof/>
+            <w:webHidden/>
+          </w:rPr>
+          <w:fldChar w:fldCharType="begin"/>
+        </w:r>
+        <w:r>
+          <w:rPr>
+            <w:noProof/>
+            <w:webHidden/>
+          </w:rPr>
+          <w:instrText xml:space="preserve"> PAGEREF _Toc214219345 \h </w:instrText>
+        </w:r>
+        <w:r>
+          <w:rPr>
+            <w:noProof/>
+            <w:webHidden/>
+          </w:rPr>
+        </w:r>
+        <w:r>
+          <w:rPr>
+            <w:noProof/>
+            <w:webHidden/>
+          </w:rPr>
+          <w:fldChar w:fldCharType="separate"/>
+        </w:r>
+        <w:r>
+          <w:rPr>
+            <w:noProof/>
+            <w:webHidden/>
+          </w:rPr>
+          <w:t>6</w:t>
+        </w:r>
+        <w:r>
+          <w:rPr>
+            <w:noProof/>
+            <w:webHidden/>
+          </w:rPr>
+          <w:fldChar w:fldCharType="end"/>
+        </w:r>
+      </w:hyperlink>
+    </w:p>
+    <w:p>
+      <w:pPr>
+        <w:pStyle w:val="TableofFigures"/>
+        <w:rPr>
+          <w:rFonts w:asciiTheme="minorHAnsi" w:eastAsiaTheme="minorEastAsia" w:hAnsiTheme="minorHAnsi" w:cstheme="minorBidi"/>
+          <w:noProof/>
+          <w:kern w:val="2"/>
+          <w:sz w:val="24"/>
+          <w:szCs w:val="24"/>
+          <w14:ligatures w14:val="standardContextual"/>
+        </w:rPr>
+      </w:pPr>
+      <w:hyperlink w:anchor="_Toc214219346" w:history="1">
+        <w:r>
+          <w:rPr>
+            <w:rStyle w:val="Hyperlink"/>
+            <w:noProof/>
+          </w:rPr>
+          <w:t>Hình 2</w:t>
+        </w:r>
+        <w:r>
+          <w:rPr>
+            <w:rStyle w:val="Hyperlink"/>
+            <w:noProof/>
+          </w:rPr>
+          <w:noBreakHyphen/>
+          <w:t>2. Sơ đồ DFD mức 1</w:t>
+        </w:r>
+        <w:r>
+          <w:rPr>
+            <w:noProof/>
+            <w:webHidden/>
+          </w:rPr>
+          <w:tab/>
+        </w:r>
+        <w:r>
+          <w:rPr>
+            <w:noProof/>
+            <w:webHidden/>
+          </w:rPr>
+          <w:fldChar w:fldCharType="begin"/>
+        </w:r>
+        <w:r>
+          <w:rPr>
+            <w:noProof/>
+            <w:webHidden/>
+          </w:rPr>
+          <w:instrText xml:space="preserve"> PAGEREF _Toc214219346 \h </w:instrText>
+        </w:r>
+        <w:r>
+          <w:rPr>
+            <w:noProof/>
+            <w:webHidden/>
+          </w:rPr>
+        </w:r>
+        <w:r>
+          <w:rPr>
+            <w:noProof/>
+            <w:webHidden/>
+          </w:rPr>
+          <w:fldChar w:fldCharType="separate"/>
+        </w:r>
+        <w:r>
+          <w:rPr>
+            <w:noProof/>
+            <w:webHidden/>
+          </w:rPr>
+          <w:t>7</w:t>
+        </w:r>
+        <w:r>
+          <w:rPr>
+            <w:noProof/>
+            <w:webHidden/>
+          </w:rPr>
+          <w:fldChar w:fldCharType="end"/>
+        </w:r>
+      </w:hyperlink>
+    </w:p>
+    <w:p>
+      <w:pPr>
+        <w:pStyle w:val="TableofFigures"/>
+        <w:rPr>
+          <w:rFonts w:asciiTheme="minorHAnsi" w:eastAsiaTheme="minorEastAsia" w:hAnsiTheme="minorHAnsi" w:cstheme="minorBidi"/>
+          <w:noProof/>
+          <w:kern w:val="2"/>
+          <w:sz w:val="24"/>
+          <w:szCs w:val="24"/>
+          <w14:ligatures w14:val="standardContextual"/>
+        </w:rPr>
+      </w:pPr>
+      <w:hyperlink w:anchor="_Toc214219347" w:history="1">
+        <w:r>
+          <w:rPr>
+            <w:rStyle w:val="Hyperlink"/>
+            <w:noProof/>
+          </w:rPr>
+          <w:t>Hình 2</w:t>
+        </w:r>
+        <w:r>
+          <w:rPr>
+            <w:rStyle w:val="Hyperlink"/>
+            <w:noProof/>
+          </w:rPr>
+          <w:noBreakHyphen/>
+          <w:t>3. Sơ đồ DFD mức 2</w:t>
+        </w:r>
+        <w:r>
+          <w:rPr>
+            <w:noProof/>
+            <w:webHidden/>
+          </w:rPr>
+          <w:tab/>
+        </w:r>
+        <w:r>
+          <w:rPr>
+            <w:noProof/>
+            <w:webHidden/>
+          </w:rPr>
+          <w:fldChar w:fldCharType="begin"/>
+        </w:r>
+        <w:r>
+          <w:rPr>
+            <w:noProof/>
+            <w:webHidden/>
+          </w:rPr>
+          <w:instrText xml:space="preserve"> PAGEREF _Toc214219347 \h </w:instrText>
+        </w:r>
+        <w:r>
+          <w:rPr>
+            <w:noProof/>
+            <w:webHidden/>
+          </w:rPr>
+        </w:r>
+        <w:r>
+          <w:rPr>
+            <w:noProof/>
+            <w:webHidden/>
+          </w:rPr>
+          <w:fldChar w:fldCharType="separate"/>
+        </w:r>
+        <w:r>
+          <w:rPr>
+            <w:noProof/>
+            <w:webHidden/>
+          </w:rPr>
+          <w:t>8</w:t>
+        </w:r>
+        <w:r>
+          <w:rPr>
+            <w:noProof/>
+            <w:webHidden/>
+          </w:rPr>
+          <w:fldChar w:fldCharType="end"/>
+        </w:r>
+      </w:hyperlink>
+    </w:p>
+    <w:p>
+      <w:pPr>
+        <w:pStyle w:val="TableofFigures"/>
+        <w:rPr>
+          <w:rFonts w:asciiTheme="minorHAnsi" w:eastAsiaTheme="minorEastAsia" w:hAnsiTheme="minorHAnsi" w:cstheme="minorBidi"/>
+          <w:noProof/>
+          <w:kern w:val="2"/>
+          <w:sz w:val="24"/>
+          <w:szCs w:val="24"/>
+          <w14:ligatures w14:val="standardContextual"/>
+        </w:rPr>
+      </w:pPr>
+      <w:hyperlink w:anchor="_Toc214219348" w:history="1">
+        <w:r>
+          <w:rPr>
+            <w:rStyle w:val="Hyperlink"/>
+            <w:noProof/>
+          </w:rPr>
+          <w:t>Hình 2</w:t>
+        </w:r>
+        <w:r>
+          <w:rPr>
+            <w:rStyle w:val="Hyperlink"/>
+            <w:noProof/>
+          </w:rPr>
+          <w:noBreakHyphen/>
+          <w:t>4 . Sơ đồ ERD</w:t>
+        </w:r>
+        <w:r>
+          <w:rPr>
+            <w:noProof/>
+            <w:webHidden/>
+          </w:rPr>
+          <w:tab/>
+        </w:r>
+        <w:r>
+          <w:rPr>
+            <w:noProof/>
+            <w:webHidden/>
+          </w:rPr>
+          <w:fldChar w:fldCharType="begin"/>
+        </w:r>
+        <w:r>
+          <w:rPr>
+            <w:noProof/>
+            <w:webHidden/>
+          </w:rPr>
+          <w:instrText xml:space="preserve"> PAGEREF _Toc214219348 \h </w:instrText>
+        </w:r>
+        <w:r>
+          <w:rPr>
+            <w:noProof/>
+            <w:webHidden/>
+          </w:rPr>
+        </w:r>
+        <w:r>
+          <w:rPr>
+            <w:noProof/>
+            <w:webHidden/>
+          </w:rPr>
+          <w:fldChar w:fldCharType="separate"/>
+        </w:r>
+        <w:r>
+          <w:rPr>
+            <w:noProof/>
+            <w:webHidden/>
+          </w:rPr>
+          <w:t>9</w:t>
+        </w:r>
+        <w:r>
+          <w:rPr>
+            <w:noProof/>
+            <w:webHidden/>
+          </w:rPr>
+          <w:fldChar w:fldCharType="end"/>
+        </w:r>
+      </w:hyperlink>
+    </w:p>
+    <w:p>
+      <w:pPr>
+        <w:pStyle w:val="BodyText"/>
         <w:sectPr>
-          <w:footerReference w:type="first" r:id="rId20"/>
+          <w:footerReference w:type="first" r:id="rId21"/>
           <w:pgSz w:w="11906" w:h="16838" w:code="9"/>
           <w:pgMar w:top="1134" w:right="1134" w:bottom="1134" w:left="1701" w:header="1134" w:footer="1134" w:gutter="0"/>
           <w:pgNumType w:start="5"/>
@@ -3166,20 +3813,14 @@
         </w:sectPr>
       </w:pPr>
       <w:r>
-        <w:rPr>
-          <w:rStyle w:val="Strong"/>
-          <w:sz w:val="36"/>
-          <w:szCs w:val="36"/>
-        </w:rPr>
-        <w:lastRenderedPageBreak/>
-        <w:t>MỤC LỤC CÁC HÌNH VẼ</w:t>
+        <w:fldChar w:fldCharType="end"/>
       </w:r>
     </w:p>
     <w:p>
       <w:pPr>
         <w:pStyle w:val="Heading1"/>
       </w:pPr>
-      <w:bookmarkStart w:id="7" w:name="_Toc213949400"/>
+      <w:bookmarkStart w:id="7" w:name="_Toc214219352"/>
       <w:r>
         <w:lastRenderedPageBreak/>
         <w:t>GIỚI THIỆU</w:t>
@@ -3190,7 +3831,7 @@
       <w:pPr>
         <w:pStyle w:val="Heading2"/>
       </w:pPr>
-      <w:bookmarkStart w:id="8" w:name="_Toc213949401"/>
+      <w:bookmarkStart w:id="8" w:name="_Toc214219353"/>
       <w:r>
         <w:t xml:space="preserve">MỤC </w:t>
       </w:r>
@@ -3226,7 +3867,7 @@
       <w:pPr>
         <w:pStyle w:val="Heading2"/>
       </w:pPr>
-      <w:bookmarkStart w:id="9" w:name="_Toc213949402"/>
+      <w:bookmarkStart w:id="9" w:name="_Toc214219354"/>
       <w:r>
         <w:t>PHẠM VI</w:t>
       </w:r>
@@ -3242,7 +3883,7 @@
       <w:pPr>
         <w:pStyle w:val="Heading3"/>
       </w:pPr>
-      <w:bookmarkStart w:id="10" w:name="_Toc213949403"/>
+      <w:bookmarkStart w:id="10" w:name="_Toc214219355"/>
       <w:r>
         <w:rPr>
           <w:i/>
@@ -3334,7 +3975,7 @@
       <w:pPr>
         <w:pStyle w:val="Heading3"/>
       </w:pPr>
-      <w:bookmarkStart w:id="11" w:name="_Toc213949404"/>
+      <w:bookmarkStart w:id="11" w:name="_Toc214219356"/>
       <w:r>
         <w:lastRenderedPageBreak/>
         <w:t>Phạm vi phần mềm</w:t>
@@ -3501,7 +4142,7 @@
       <w:pPr>
         <w:pStyle w:val="Heading3"/>
       </w:pPr>
-      <w:bookmarkStart w:id="12" w:name="_Toc213949405"/>
+      <w:bookmarkStart w:id="12" w:name="_Toc214219357"/>
       <w:r>
         <w:t>Phạm vi sử dụng</w:t>
       </w:r>
@@ -3519,7 +4160,7 @@
       <w:pPr>
         <w:pStyle w:val="Heading3"/>
       </w:pPr>
-      <w:bookmarkStart w:id="13" w:name="_Toc213949406"/>
+      <w:bookmarkStart w:id="13" w:name="_Toc214219358"/>
       <w:r>
         <w:t>Giới hạn phần mềm</w:t>
       </w:r>
@@ -3566,7 +4207,7 @@
       <w:pPr>
         <w:pStyle w:val="Heading2"/>
       </w:pPr>
-      <w:bookmarkStart w:id="14" w:name="_Toc213949407"/>
+      <w:bookmarkStart w:id="14" w:name="_Toc214219359"/>
       <w:r>
         <w:t>YÊU CẦU HỆ THỐNG</w:t>
       </w:r>
@@ -3576,7 +4217,7 @@
       <w:pPr>
         <w:pStyle w:val="Heading3"/>
       </w:pPr>
-      <w:bookmarkStart w:id="15" w:name="_Toc213949408"/>
+      <w:bookmarkStart w:id="15" w:name="_Toc214219360"/>
       <w:r>
         <w:t>Yêu cầu chức năng</w:t>
       </w:r>
@@ -3642,7 +4283,7 @@
     <w:p>
       <w:pPr>
         <w:pStyle w:val="BodyText"/>
-        <w:ind w:left="1" w:firstLine="283"/>
+        <w:ind w:firstLine="284"/>
         <w:rPr>
           <w:b/>
           <w:bCs/>
@@ -3653,7 +4294,14 @@
           <w:b/>
           <w:bCs/>
         </w:rPr>
-        <w:t>2. Tìm kiếm sản phẩm</w:t>
+        <w:t>2</w:t>
+      </w:r>
+      <w:r>
+        <w:rPr>
+          <w:b/>
+          <w:bCs/>
+        </w:rPr>
+        <w:t>. Quản lý giỏ hàng</w:t>
       </w:r>
     </w:p>
     <w:p>
@@ -3665,7 +4313,43 @@
         <w:t xml:space="preserve">- </w:t>
       </w:r>
       <w:r>
-        <w:t>Tìm kiếm sách theo tên, thể loại hoặc từ khóa.</w:t>
+        <w:t>Thêm sách vào giỏ hàng.</w:t>
+      </w:r>
+    </w:p>
+    <w:p>
+      <w:pPr>
+        <w:pStyle w:val="BodyText"/>
+        <w:ind w:left="720" w:firstLine="0"/>
+      </w:pPr>
+      <w:r>
+        <w:t xml:space="preserve">- </w:t>
+      </w:r>
+      <w:r>
+        <w:t>Cập nhật số lượng sách trong giỏ.</w:t>
+      </w:r>
+    </w:p>
+    <w:p>
+      <w:pPr>
+        <w:pStyle w:val="BodyText"/>
+        <w:ind w:left="720" w:firstLine="0"/>
+      </w:pPr>
+      <w:r>
+        <w:t xml:space="preserve">- </w:t>
+      </w:r>
+      <w:r>
+        <w:t>Xóa sách khỏi giỏ hàng.</w:t>
+      </w:r>
+    </w:p>
+    <w:p>
+      <w:pPr>
+        <w:pStyle w:val="BodyText"/>
+        <w:ind w:left="720" w:firstLine="0"/>
+      </w:pPr>
+      <w:r>
+        <w:t xml:space="preserve">- </w:t>
+      </w:r>
+      <w:r>
+        <w:t>Xem tổng tiền giỏ hàng.</w:t>
       </w:r>
     </w:p>
     <w:p>
@@ -3682,7 +4366,14 @@
           <w:b/>
           <w:bCs/>
         </w:rPr>
-        <w:t>3. Quản lý giỏ hàng</w:t>
+        <w:t>3</w:t>
+      </w:r>
+      <w:r>
+        <w:rPr>
+          <w:b/>
+          <w:bCs/>
+        </w:rPr>
+        <w:t>. Quản lý tài khoản</w:t>
       </w:r>
     </w:p>
     <w:p>
@@ -3694,7 +4385,7 @@
         <w:t xml:space="preserve">- </w:t>
       </w:r>
       <w:r>
-        <w:t>Thêm sách vào giỏ hàng.</w:t>
+        <w:t>Đăng ký tài khoản.</w:t>
       </w:r>
     </w:p>
     <w:p>
@@ -3706,7 +4397,7 @@
         <w:t xml:space="preserve">- </w:t>
       </w:r>
       <w:r>
-        <w:t>Cập nhật số lượng sách trong giỏ.</w:t>
+        <w:t>Đăng nhập.</w:t>
       </w:r>
     </w:p>
     <w:p>
@@ -3718,25 +4409,13 @@
         <w:t xml:space="preserve">- </w:t>
       </w:r>
       <w:r>
-        <w:t>Xóa sách khỏi giỏ hàng.</w:t>
+        <w:t>Cập nhật thông tin cá nhân.</w:t>
       </w:r>
     </w:p>
     <w:p>
       <w:pPr>
         <w:pStyle w:val="BodyText"/>
-        <w:ind w:left="720" w:firstLine="0"/>
-      </w:pPr>
-      <w:r>
-        <w:t xml:space="preserve">- </w:t>
-      </w:r>
-      <w:r>
-        <w:t>Xem tổng tiền giỏ hàng.</w:t>
-      </w:r>
-    </w:p>
-    <w:p>
-      <w:pPr>
-        <w:pStyle w:val="BodyText"/>
-        <w:ind w:firstLine="284"/>
+        <w:ind w:firstLine="0"/>
         <w:rPr>
           <w:b/>
           <w:bCs/>
@@ -3747,50 +4426,30 @@
           <w:b/>
           <w:bCs/>
         </w:rPr>
-        <w:t>4</w:t>
+        <w:tab/>
       </w:r>
       <w:r>
         <w:rPr>
           <w:b/>
           <w:bCs/>
         </w:rPr>
-        <w:t>. Quản lý tài khoản</w:t>
+        <w:t>4</w:t>
+      </w:r>
+      <w:r>
+        <w:rPr>
+          <w:b/>
+          <w:bCs/>
+        </w:rPr>
+        <w:t>.Quản lý đơn hàng</w:t>
       </w:r>
     </w:p>
     <w:p>
       <w:pPr>
         <w:pStyle w:val="BodyText"/>
-        <w:ind w:left="720" w:firstLine="0"/>
-      </w:pPr>
-      <w:r>
-        <w:t xml:space="preserve">- </w:t>
-      </w:r>
-      <w:r>
-        <w:t>Đăng ký tài khoản.</w:t>
-      </w:r>
-    </w:p>
-    <w:p>
-      <w:pPr>
-        <w:pStyle w:val="BodyText"/>
-        <w:ind w:left="720" w:firstLine="0"/>
-      </w:pPr>
-      <w:r>
-        <w:t xml:space="preserve">- </w:t>
-      </w:r>
-      <w:r>
-        <w:t>Đăng nhập.</w:t>
-      </w:r>
-    </w:p>
-    <w:p>
-      <w:pPr>
-        <w:pStyle w:val="BodyText"/>
-        <w:ind w:left="720" w:firstLine="0"/>
-      </w:pPr>
-      <w:r>
-        <w:t xml:space="preserve">- </w:t>
-      </w:r>
-      <w:r>
-        <w:t>Cập nhật thông tin cá nhân.</w:t>
+        <w:ind w:left="284" w:firstLine="284"/>
+      </w:pPr>
+      <w:r>
+        <w:t>-Tạo đơn hàng</w:t>
       </w:r>
     </w:p>
     <w:p>
@@ -4081,10 +4740,79 @@
     </w:p>
     <w:p>
       <w:pPr>
+        <w:pStyle w:val="BodyText"/>
+        <w:rPr>
+          <w:b/>
+          <w:bCs/>
+        </w:rPr>
+      </w:pPr>
+      <w:r>
+        <w:rPr>
+          <w:b/>
+          <w:bCs/>
+        </w:rPr>
+        <w:t>5. Quản lý đơn hàng</w:t>
+      </w:r>
+    </w:p>
+    <w:p>
+      <w:pPr>
+        <w:pStyle w:val="BodyText"/>
+      </w:pPr>
+      <w:r>
+        <w:tab/>
+      </w:r>
+      <w:r>
+        <w:tab/>
+        <w:t>-Thêm đơn hàng.</w:t>
+      </w:r>
+    </w:p>
+    <w:p>
+      <w:pPr>
+        <w:pStyle w:val="BodyText"/>
+      </w:pPr>
+      <w:r>
+        <w:tab/>
+      </w:r>
+      <w:r>
+        <w:tab/>
+        <w:t>- Sửa đơn hàng.</w:t>
+      </w:r>
+    </w:p>
+    <w:p>
+      <w:pPr>
+        <w:pStyle w:val="BodyText"/>
+      </w:pPr>
+      <w:r>
+        <w:tab/>
+      </w:r>
+      <w:r>
+        <w:tab/>
+        <w:t>- Xóa đơn hàng.</w:t>
+      </w:r>
+    </w:p>
+    <w:p>
+      <w:pPr>
+        <w:pStyle w:val="BodyText"/>
+        <w:ind w:firstLine="0"/>
+      </w:pPr>
+      <w:r>
+        <w:tab/>
+      </w:r>
+      <w:r>
+        <w:tab/>
+      </w:r>
+      <w:r>
+        <w:tab/>
+        <w:t>- Xem danh sách đơn hàng.</w:t>
+      </w:r>
+    </w:p>
+    <w:p>
+      <w:pPr>
         <w:pStyle w:val="Heading3"/>
       </w:pPr>
-      <w:bookmarkStart w:id="16" w:name="_Toc213949409"/>
-      <w:r>
+      <w:bookmarkStart w:id="16" w:name="_Toc214219361"/>
+      <w:r>
+        <w:lastRenderedPageBreak/>
         <w:t>Yêu cầu phi chức năng</w:t>
       </w:r>
       <w:bookmarkEnd w:id="16"/>
@@ -4130,8 +4858,8 @@
         <w:pStyle w:val="BodyText"/>
         <w:ind w:firstLine="0"/>
         <w:sectPr>
-          <w:headerReference w:type="default" r:id="rId21"/>
-          <w:footerReference w:type="first" r:id="rId22"/>
+          <w:headerReference w:type="default" r:id="rId22"/>
+          <w:footerReference w:type="first" r:id="rId23"/>
           <w:pgSz w:w="11906" w:h="16838" w:code="9"/>
           <w:pgMar w:top="1134" w:right="1134" w:bottom="1134" w:left="1701" w:header="1134" w:footer="709" w:gutter="0"/>
           <w:pgNumType w:start="1"/>
@@ -4149,18 +4877,600 @@
         <w:pStyle w:val="Heading1"/>
       </w:pPr>
       <w:bookmarkStart w:id="17" w:name="_Ref399248126"/>
-      <w:bookmarkStart w:id="18" w:name="_Toc213949410"/>
+      <w:bookmarkStart w:id="18" w:name="_Toc214219362"/>
       <w:r>
         <w:lastRenderedPageBreak/>
         <w:t>CÁC LOẠI SƠ ĐỒ</w:t>
       </w:r>
       <w:bookmarkEnd w:id="18"/>
     </w:p>
-    <w:bookmarkEnd w:id="17"/>
+    <w:p>
+      <w:pPr>
+        <w:pStyle w:val="Heading2"/>
+      </w:pPr>
+      <w:bookmarkStart w:id="19" w:name="_Toc214219363"/>
+      <w:bookmarkEnd w:id="17"/>
+      <w:r>
+        <w:t>Sơ dồ DFD</w:t>
+      </w:r>
+      <w:bookmarkEnd w:id="19"/>
+    </w:p>
+    <w:p>
+      <w:pPr>
+        <w:pStyle w:val="Heading3"/>
+      </w:pPr>
+      <w:bookmarkStart w:id="20" w:name="_Toc214219364"/>
+      <w:r>
+        <w:t>Sơ đồ DFD mức 0</w:t>
+      </w:r>
+      <w:bookmarkEnd w:id="20"/>
+    </w:p>
     <w:p>
       <w:pPr>
         <w:pStyle w:val="BodyText"/>
-        <w:ind w:firstLine="0"/>
+      </w:pPr>
+    </w:p>
+    <w:p>
+      <w:pPr>
+        <w:pStyle w:val="BodyText"/>
+        <w:keepNext/>
+        <w:jc w:val="center"/>
+      </w:pPr>
+      <w:r>
+        <w:rPr>
+          <w:noProof/>
+        </w:rPr>
+        <w:drawing>
+          <wp:inline distT="0" distB="0" distL="0" distR="0" wp14:anchorId="678DCA06" wp14:editId="4C77E817">
+            <wp:extent cx="5760085" cy="1507490"/>
+            <wp:effectExtent l="0" t="0" r="0" b="0"/>
+            <wp:docPr id="217098271" name="Picture 5"/>
+            <wp:cNvGraphicFramePr>
+              <a:graphicFrameLocks xmlns:a="http://schemas.openxmlformats.org/drawingml/2006/main" noChangeAspect="1"/>
+            </wp:cNvGraphicFramePr>
+            <a:graphic xmlns:a="http://schemas.openxmlformats.org/drawingml/2006/main">
+              <a:graphicData uri="http://schemas.openxmlformats.org/drawingml/2006/picture">
+                <pic:pic xmlns:pic="http://schemas.openxmlformats.org/drawingml/2006/picture">
+                  <pic:nvPicPr>
+                    <pic:cNvPr id="217098271" name="Picture 217098271"/>
+                    <pic:cNvPicPr/>
+                  </pic:nvPicPr>
+                  <pic:blipFill>
+                    <a:blip r:embed="rId24">
+                      <a:extLst>
+                        <a:ext uri="{28A0092B-C50C-407E-A947-70E740481C1C}">
+                          <a14:useLocalDpi xmlns:a14="http://schemas.microsoft.com/office/drawing/2010/main" val="0"/>
+                        </a:ext>
+                      </a:extLst>
+                    </a:blip>
+                    <a:stretch>
+                      <a:fillRect/>
+                    </a:stretch>
+                  </pic:blipFill>
+                  <pic:spPr>
+                    <a:xfrm>
+                      <a:off x="0" y="0"/>
+                      <a:ext cx="5760085" cy="1507490"/>
+                    </a:xfrm>
+                    <a:prstGeom prst="rect">
+                      <a:avLst/>
+                    </a:prstGeom>
+                  </pic:spPr>
+                </pic:pic>
+              </a:graphicData>
+            </a:graphic>
+          </wp:inline>
+        </w:drawing>
+      </w:r>
+    </w:p>
+    <w:p>
+      <w:pPr>
+        <w:pStyle w:val="Caption"/>
+        <w:rPr>
+          <w:b w:val="0"/>
+          <w:bCs w:val="0"/>
+          <w:u w:val="none"/>
+        </w:rPr>
+      </w:pPr>
+      <w:bookmarkStart w:id="21" w:name="_Toc214219345"/>
+      <w:r>
+        <w:t xml:space="preserve">Hình </w:t>
+      </w:r>
+      <w:r>
+        <w:fldChar w:fldCharType="begin"/>
+      </w:r>
+      <w:r>
+        <w:instrText xml:space="preserve"> STYLEREF 1 \s </w:instrText>
+      </w:r>
+      <w:r>
+        <w:fldChar w:fldCharType="separate"/>
+      </w:r>
+      <w:r>
+        <w:rPr>
+          <w:noProof/>
+        </w:rPr>
+        <w:t>2</w:t>
+      </w:r>
+      <w:r>
+        <w:fldChar w:fldCharType="end"/>
+      </w:r>
+      <w:r>
+        <w:noBreakHyphen/>
+      </w:r>
+      <w:r>
+        <w:fldChar w:fldCharType="begin"/>
+      </w:r>
+      <w:r>
+        <w:instrText xml:space="preserve"> SEQ Hình \* ARABIC \s 1 </w:instrText>
+      </w:r>
+      <w:r>
+        <w:fldChar w:fldCharType="separate"/>
+      </w:r>
+      <w:r>
+        <w:rPr>
+          <w:noProof/>
+        </w:rPr>
+        <w:t>1</w:t>
+      </w:r>
+      <w:r>
+        <w:fldChar w:fldCharType="end"/>
+      </w:r>
+      <w:r>
+        <w:t>.</w:t>
+      </w:r>
+      <w:r>
+        <w:rPr>
+          <w:b w:val="0"/>
+          <w:bCs w:val="0"/>
+          <w:u w:val="none"/>
+        </w:rPr>
+        <w:t xml:space="preserve"> </w:t>
+      </w:r>
+      <w:r>
+        <w:rPr>
+          <w:b w:val="0"/>
+          <w:bCs w:val="0"/>
+          <w:u w:val="none"/>
+        </w:rPr>
+        <w:t>Sơ đồ DFD mức 0</w:t>
+      </w:r>
+      <w:bookmarkEnd w:id="21"/>
+    </w:p>
+    <w:p>
+      <w:pPr>
+        <w:pStyle w:val="BodyText"/>
+      </w:pPr>
+    </w:p>
+    <w:p>
+      <w:pPr>
+        <w:pStyle w:val="Heading3"/>
+      </w:pPr>
+      <w:bookmarkStart w:id="22" w:name="_Toc214219365"/>
+      <w:r>
+        <w:lastRenderedPageBreak/>
+        <w:t>Sơ đồ DFD mức 1</w:t>
+      </w:r>
+      <w:bookmarkEnd w:id="22"/>
+    </w:p>
+    <w:p>
+      <w:pPr>
+        <w:pStyle w:val="BodyText"/>
+        <w:keepNext/>
+      </w:pPr>
+      <w:r>
+        <w:rPr>
+          <w:noProof/>
+        </w:rPr>
+        <w:drawing>
+          <wp:inline distT="0" distB="0" distL="0" distR="0" wp14:anchorId="775DA4BC" wp14:editId="358B2F21">
+            <wp:extent cx="5760085" cy="5185410"/>
+            <wp:effectExtent l="0" t="0" r="0" b="0"/>
+            <wp:docPr id="1426630058" name="Picture 6" descr="A group of white circles with black text&#10;&#10;AI-generated content may be incorrect."/>
+            <wp:cNvGraphicFramePr>
+              <a:graphicFrameLocks xmlns:a="http://schemas.openxmlformats.org/drawingml/2006/main" noChangeAspect="1"/>
+            </wp:cNvGraphicFramePr>
+            <a:graphic xmlns:a="http://schemas.openxmlformats.org/drawingml/2006/main">
+              <a:graphicData uri="http://schemas.openxmlformats.org/drawingml/2006/picture">
+                <pic:pic xmlns:pic="http://schemas.openxmlformats.org/drawingml/2006/picture">
+                  <pic:nvPicPr>
+                    <pic:cNvPr id="1426630058" name="Picture 6" descr="A group of white circles with black text&#10;&#10;AI-generated content may be incorrect."/>
+                    <pic:cNvPicPr/>
+                  </pic:nvPicPr>
+                  <pic:blipFill>
+                    <a:blip r:embed="rId25">
+                      <a:extLst>
+                        <a:ext uri="{28A0092B-C50C-407E-A947-70E740481C1C}">
+                          <a14:useLocalDpi xmlns:a14="http://schemas.microsoft.com/office/drawing/2010/main" val="0"/>
+                        </a:ext>
+                      </a:extLst>
+                    </a:blip>
+                    <a:stretch>
+                      <a:fillRect/>
+                    </a:stretch>
+                  </pic:blipFill>
+                  <pic:spPr>
+                    <a:xfrm>
+                      <a:off x="0" y="0"/>
+                      <a:ext cx="5760085" cy="5185410"/>
+                    </a:xfrm>
+                    <a:prstGeom prst="rect">
+                      <a:avLst/>
+                    </a:prstGeom>
+                  </pic:spPr>
+                </pic:pic>
+              </a:graphicData>
+            </a:graphic>
+          </wp:inline>
+        </w:drawing>
+      </w:r>
+    </w:p>
+    <w:p>
+      <w:pPr>
+        <w:pStyle w:val="Caption"/>
+        <w:rPr>
+          <w:b w:val="0"/>
+          <w:bCs w:val="0"/>
+          <w:u w:val="none"/>
+        </w:rPr>
+      </w:pPr>
+      <w:bookmarkStart w:id="23" w:name="_Toc214219346"/>
+      <w:r>
+        <w:t xml:space="preserve">Hình </w:t>
+      </w:r>
+      <w:r>
+        <w:fldChar w:fldCharType="begin"/>
+      </w:r>
+      <w:r>
+        <w:instrText xml:space="preserve"> STYLEREF 1 \s </w:instrText>
+      </w:r>
+      <w:r>
+        <w:fldChar w:fldCharType="separate"/>
+      </w:r>
+      <w:r>
+        <w:rPr>
+          <w:noProof/>
+        </w:rPr>
+        <w:t>2</w:t>
+      </w:r>
+      <w:r>
+        <w:fldChar w:fldCharType="end"/>
+      </w:r>
+      <w:r>
+        <w:noBreakHyphen/>
+      </w:r>
+      <w:r>
+        <w:fldChar w:fldCharType="begin"/>
+      </w:r>
+      <w:r>
+        <w:instrText xml:space="preserve"> SEQ Hình \* ARABIC \s 1 </w:instrText>
+      </w:r>
+      <w:r>
+        <w:fldChar w:fldCharType="separate"/>
+      </w:r>
+      <w:r>
+        <w:rPr>
+          <w:noProof/>
+        </w:rPr>
+        <w:t>2</w:t>
+      </w:r>
+      <w:r>
+        <w:fldChar w:fldCharType="end"/>
+      </w:r>
+      <w:r>
+        <w:t>.</w:t>
+      </w:r>
+      <w:r>
+        <w:rPr>
+          <w:b w:val="0"/>
+          <w:bCs w:val="0"/>
+          <w:u w:val="none"/>
+        </w:rPr>
+        <w:t xml:space="preserve"> Sơ</w:t>
+      </w:r>
+      <w:r>
+        <w:rPr>
+          <w:b w:val="0"/>
+          <w:bCs w:val="0"/>
+          <w:u w:val="none"/>
+        </w:rPr>
+        <w:t xml:space="preserve"> đồ</w:t>
+      </w:r>
+      <w:r>
+        <w:rPr>
+          <w:b w:val="0"/>
+          <w:bCs w:val="0"/>
+          <w:u w:val="none"/>
+        </w:rPr>
+        <w:t xml:space="preserve"> DFD mức 1</w:t>
+      </w:r>
+      <w:bookmarkEnd w:id="23"/>
+    </w:p>
+    <w:p>
+      <w:pPr>
+        <w:pStyle w:val="Heading3"/>
+      </w:pPr>
+      <w:bookmarkStart w:id="24" w:name="_Toc214219366"/>
+      <w:r>
+        <w:lastRenderedPageBreak/>
+        <w:t>Sơ đồ DFD mức 2</w:t>
+      </w:r>
+      <w:bookmarkEnd w:id="24"/>
+    </w:p>
+    <w:p>
+      <w:pPr>
+        <w:pStyle w:val="BodyText"/>
+        <w:keepNext/>
+      </w:pPr>
+      <w:r>
+        <w:rPr>
+          <w:noProof/>
+        </w:rPr>
+        <w:drawing>
+          <wp:inline distT="0" distB="0" distL="0" distR="0" wp14:anchorId="3153F75E" wp14:editId="70597D4E">
+            <wp:extent cx="5760085" cy="6055360"/>
+            <wp:effectExtent l="0" t="0" r="0" b="2540"/>
+            <wp:docPr id="748256895" name="Picture 7" descr="A black and white diagram&#10;&#10;AI-generated content may be incorrect."/>
+            <wp:cNvGraphicFramePr>
+              <a:graphicFrameLocks xmlns:a="http://schemas.openxmlformats.org/drawingml/2006/main" noChangeAspect="1"/>
+            </wp:cNvGraphicFramePr>
+            <a:graphic xmlns:a="http://schemas.openxmlformats.org/drawingml/2006/main">
+              <a:graphicData uri="http://schemas.openxmlformats.org/drawingml/2006/picture">
+                <pic:pic xmlns:pic="http://schemas.openxmlformats.org/drawingml/2006/picture">
+                  <pic:nvPicPr>
+                    <pic:cNvPr id="748256895" name="Picture 7" descr="A black and white diagram&#10;&#10;AI-generated content may be incorrect."/>
+                    <pic:cNvPicPr/>
+                  </pic:nvPicPr>
+                  <pic:blipFill>
+                    <a:blip r:embed="rId26">
+                      <a:extLst>
+                        <a:ext uri="{28A0092B-C50C-407E-A947-70E740481C1C}">
+                          <a14:useLocalDpi xmlns:a14="http://schemas.microsoft.com/office/drawing/2010/main" val="0"/>
+                        </a:ext>
+                      </a:extLst>
+                    </a:blip>
+                    <a:stretch>
+                      <a:fillRect/>
+                    </a:stretch>
+                  </pic:blipFill>
+                  <pic:spPr>
+                    <a:xfrm>
+                      <a:off x="0" y="0"/>
+                      <a:ext cx="5760085" cy="6055360"/>
+                    </a:xfrm>
+                    <a:prstGeom prst="rect">
+                      <a:avLst/>
+                    </a:prstGeom>
+                  </pic:spPr>
+                </pic:pic>
+              </a:graphicData>
+            </a:graphic>
+          </wp:inline>
+        </w:drawing>
+      </w:r>
+    </w:p>
+    <w:p>
+      <w:pPr>
+        <w:pStyle w:val="BodyText"/>
+        <w:jc w:val="center"/>
+      </w:pPr>
+      <w:bookmarkStart w:id="25" w:name="_Toc214219347"/>
+      <w:r>
+        <w:rPr>
+          <w:u w:val="single"/>
+        </w:rPr>
+        <w:t xml:space="preserve">Hình </w:t>
+      </w:r>
+      <w:r>
+        <w:rPr>
+          <w:u w:val="single"/>
+        </w:rPr>
+        <w:fldChar w:fldCharType="begin"/>
+      </w:r>
+      <w:r>
+        <w:rPr>
+          <w:u w:val="single"/>
+        </w:rPr>
+        <w:instrText xml:space="preserve"> STYLEREF 1 \s </w:instrText>
+      </w:r>
+      <w:r>
+        <w:rPr>
+          <w:u w:val="single"/>
+        </w:rPr>
+        <w:fldChar w:fldCharType="separate"/>
+      </w:r>
+      <w:r>
+        <w:rPr>
+          <w:noProof/>
+          <w:u w:val="single"/>
+        </w:rPr>
+        <w:t>2</w:t>
+      </w:r>
+      <w:r>
+        <w:rPr>
+          <w:u w:val="single"/>
+        </w:rPr>
+        <w:fldChar w:fldCharType="end"/>
+      </w:r>
+      <w:r>
+        <w:rPr>
+          <w:u w:val="single"/>
+        </w:rPr>
+        <w:noBreakHyphen/>
+      </w:r>
+      <w:r>
+        <w:rPr>
+          <w:u w:val="single"/>
+        </w:rPr>
+        <w:fldChar w:fldCharType="begin"/>
+      </w:r>
+      <w:r>
+        <w:rPr>
+          <w:u w:val="single"/>
+        </w:rPr>
+        <w:instrText xml:space="preserve"> SEQ Hình \* ARABIC \s 1 </w:instrText>
+      </w:r>
+      <w:r>
+        <w:rPr>
+          <w:u w:val="single"/>
+        </w:rPr>
+        <w:fldChar w:fldCharType="separate"/>
+      </w:r>
+      <w:r>
+        <w:rPr>
+          <w:noProof/>
+          <w:u w:val="single"/>
+        </w:rPr>
+        <w:t>3</w:t>
+      </w:r>
+      <w:r>
+        <w:rPr>
+          <w:u w:val="single"/>
+        </w:rPr>
+        <w:fldChar w:fldCharType="end"/>
+      </w:r>
+      <w:r>
+        <w:t>.</w:t>
+      </w:r>
+      <w:r>
+        <w:t xml:space="preserve"> </w:t>
+      </w:r>
+      <w:r>
+        <w:t>Sơ đồ DFD mức 2</w:t>
+      </w:r>
+      <w:bookmarkEnd w:id="25"/>
+    </w:p>
+    <w:p>
+      <w:pPr>
+        <w:pStyle w:val="Heading3"/>
+      </w:pPr>
+      <w:bookmarkStart w:id="26" w:name="_Toc214219367"/>
+      <w:r>
+        <w:lastRenderedPageBreak/>
+        <w:t>Sơ đồ ERD</w:t>
+      </w:r>
+      <w:bookmarkEnd w:id="26"/>
+    </w:p>
+    <w:p>
+      <w:pPr>
+        <w:pStyle w:val="BodyText"/>
+        <w:keepNext/>
+      </w:pPr>
+      <w:r>
+        <w:rPr>
+          <w:noProof/>
+        </w:rPr>
+        <w:drawing>
+          <wp:inline distT="0" distB="0" distL="0" distR="0" wp14:anchorId="3DD9B558" wp14:editId="01611E50">
+            <wp:extent cx="5760085" cy="4125595"/>
+            <wp:effectExtent l="0" t="0" r="0" b="8255"/>
+            <wp:docPr id="1603039697" name="Picture 8"/>
+            <wp:cNvGraphicFramePr>
+              <a:graphicFrameLocks xmlns:a="http://schemas.openxmlformats.org/drawingml/2006/main" noChangeAspect="1"/>
+            </wp:cNvGraphicFramePr>
+            <a:graphic xmlns:a="http://schemas.openxmlformats.org/drawingml/2006/main">
+              <a:graphicData uri="http://schemas.openxmlformats.org/drawingml/2006/picture">
+                <pic:pic xmlns:pic="http://schemas.openxmlformats.org/drawingml/2006/picture">
+                  <pic:nvPicPr>
+                    <pic:cNvPr id="1603039697" name="Picture 1603039697"/>
+                    <pic:cNvPicPr/>
+                  </pic:nvPicPr>
+                  <pic:blipFill>
+                    <a:blip r:embed="rId27">
+                      <a:extLst>
+                        <a:ext uri="{28A0092B-C50C-407E-A947-70E740481C1C}">
+                          <a14:useLocalDpi xmlns:a14="http://schemas.microsoft.com/office/drawing/2010/main" val="0"/>
+                        </a:ext>
+                      </a:extLst>
+                    </a:blip>
+                    <a:stretch>
+                      <a:fillRect/>
+                    </a:stretch>
+                  </pic:blipFill>
+                  <pic:spPr>
+                    <a:xfrm>
+                      <a:off x="0" y="0"/>
+                      <a:ext cx="5760085" cy="4125595"/>
+                    </a:xfrm>
+                    <a:prstGeom prst="rect">
+                      <a:avLst/>
+                    </a:prstGeom>
+                  </pic:spPr>
+                </pic:pic>
+              </a:graphicData>
+            </a:graphic>
+          </wp:inline>
+        </w:drawing>
+      </w:r>
+    </w:p>
+    <w:p>
+      <w:pPr>
+        <w:pStyle w:val="Caption"/>
+      </w:pPr>
+      <w:bookmarkStart w:id="27" w:name="_Toc214219348"/>
+      <w:r>
+        <w:t xml:space="preserve">Hình </w:t>
+      </w:r>
+      <w:r>
+        <w:fldChar w:fldCharType="begin"/>
+      </w:r>
+      <w:r>
+        <w:instrText xml:space="preserve"> STYLEREF 1 \s </w:instrText>
+      </w:r>
+      <w:r>
+        <w:fldChar w:fldCharType="separate"/>
+      </w:r>
+      <w:r>
+        <w:rPr>
+          <w:noProof/>
+        </w:rPr>
+        <w:t>2</w:t>
+      </w:r>
+      <w:r>
+        <w:fldChar w:fldCharType="end"/>
+      </w:r>
+      <w:r>
+        <w:noBreakHyphen/>
+      </w:r>
+      <w:r>
+        <w:fldChar w:fldCharType="begin"/>
+      </w:r>
+      <w:r>
+        <w:instrText xml:space="preserve"> SEQ Hình \* ARABIC \s 1 </w:instrText>
+      </w:r>
+      <w:r>
+        <w:fldChar w:fldCharType="separate"/>
+      </w:r>
+      <w:r>
+        <w:rPr>
+          <w:noProof/>
+        </w:rPr>
+        <w:t>4</w:t>
+      </w:r>
+      <w:r>
+        <w:fldChar w:fldCharType="end"/>
+      </w:r>
+      <w:r>
+        <w:t xml:space="preserve"> .</w:t>
+      </w:r>
+      <w:r>
+        <w:rPr>
+          <w:b w:val="0"/>
+          <w:bCs w:val="0"/>
+          <w:u w:val="none"/>
+        </w:rPr>
+        <w:t xml:space="preserve"> Sơ đồ ERD</w:t>
+      </w:r>
+      <w:bookmarkEnd w:id="27"/>
+    </w:p>
+    <w:p>
+      <w:pPr>
+        <w:pStyle w:val="Caption"/>
+        <w:jc w:val="both"/>
+      </w:pPr>
+    </w:p>
+    <w:p>
+      <w:pPr>
+        <w:pStyle w:val="BodyText"/>
         <w:sectPr>
           <w:pgSz w:w="11906" w:h="16838" w:code="9"/>
           <w:pgMar w:top="1134" w:right="1134" w:bottom="1134" w:left="1701" w:header="1134" w:footer="709" w:gutter="0"/>
@@ -4169,17 +5479,20 @@
           <w:docGrid w:linePitch="360"/>
         </w:sectPr>
       </w:pPr>
+      <w:r>
+        <w:tab/>
+      </w:r>
     </w:p>
     <w:p>
       <w:pPr>
         <w:pStyle w:val="Heading1"/>
       </w:pPr>
-      <w:bookmarkStart w:id="19" w:name="_Toc213949411"/>
+      <w:bookmarkStart w:id="28" w:name="_Toc214219368"/>
       <w:r>
         <w:lastRenderedPageBreak/>
         <w:t>KẾT LUẬN</w:t>
       </w:r>
-      <w:bookmarkEnd w:id="19"/>
+      <w:bookmarkEnd w:id="28"/>
     </w:p>
     <w:p>
       <w:r>
@@ -4271,7 +5584,7 @@
       </w:pPr>
     </w:p>
     <w:sectPr>
-      <w:headerReference w:type="default" r:id="rId23"/>
+      <w:headerReference w:type="default" r:id="rId28"/>
       <w:pgSz w:w="11906" w:h="16838" w:code="9"/>
       <w:pgMar w:top="1134" w:right="1134" w:bottom="1134" w:left="1701" w:header="1134" w:footer="709" w:gutter="0"/>
       <w:cols w:space="708"/>
@@ -8984,6 +10297,7 @@
     <w:lsdException w:name="header" w:uiPriority="99"/>
     <w:lsdException w:name="footer" w:uiPriority="99"/>
     <w:lsdException w:name="caption" w:qFormat="1"/>
+    <w:lsdException w:name="table of figures" w:uiPriority="99"/>
     <w:lsdException w:name="Title" w:qFormat="1"/>
     <w:lsdException w:name="Subtitle" w:qFormat="1"/>
     <w:lsdException w:name="Hyperlink" w:uiPriority="99"/>
@@ -9461,6 +10775,7 @@
   <w:style w:type="character" w:default="1" w:styleId="DefaultParagraphFont">
     <w:name w:val="Default Paragraph Font"/>
     <w:uiPriority w:val="1"/>
+    <w:semiHidden/>
     <w:unhideWhenUsed/>
   </w:style>
   <w:style w:type="table" w:default="1" w:styleId="TableNormal">
@@ -9893,14 +11208,16 @@
     <w:next w:val="BodyText"/>
     <w:link w:val="CaptionChar"/>
     <w:qFormat/>
-    <w:rsid w:val="002C5332"/>
+    <w:rsid w:val="00F66EA7"/>
     <w:pPr>
       <w:spacing w:before="120" w:after="120" w:line="360" w:lineRule="auto"/>
       <w:jc w:val="center"/>
     </w:pPr>
     <w:rPr>
+      <w:b/>
       <w:bCs/>
       <w:sz w:val="26"/>
+      <w:u w:val="single"/>
     </w:rPr>
   </w:style>
   <w:style w:type="character" w:styleId="HTMLSample">
@@ -9923,7 +11240,7 @@
   <w:style w:type="paragraph" w:styleId="TableofFigures">
     <w:name w:val="table of figures"/>
     <w:next w:val="Normal"/>
-    <w:semiHidden/>
+    <w:uiPriority w:val="99"/>
     <w:rsid w:val="00C757C3"/>
     <w:pPr>
       <w:tabs>
@@ -10215,11 +11532,12 @@
   <w:style w:type="character" w:customStyle="1" w:styleId="CaptionChar">
     <w:name w:val="Caption Char"/>
     <w:link w:val="Caption"/>
-    <w:rsid w:val="00B6391D"/>
+    <w:rsid w:val="00F66EA7"/>
     <w:rPr>
+      <w:b/>
       <w:bCs/>
       <w:sz w:val="26"/>
-      <w:lang w:val="en-US" w:eastAsia="en-US" w:bidi="ar-SA"/>
+      <w:u w:val="single"/>
     </w:rPr>
   </w:style>
   <w:style w:type="paragraph" w:customStyle="1" w:styleId="Tendetai">

</xml_diff>

<commit_message>
cap nhat lai bao cao thuc tap
</commit_message>
<xml_diff>
--- a/BaoCaoThucTapchuyenNganh.docx
+++ b/BaoCaoThucTapchuyenNganh.docx
@@ -4876,20 +4876,20 @@
       <w:pPr>
         <w:pStyle w:val="Heading1"/>
       </w:pPr>
-      <w:bookmarkStart w:id="17" w:name="_Ref399248126"/>
-      <w:bookmarkStart w:id="18" w:name="_Toc214219362"/>
+      <w:bookmarkStart w:id="17" w:name="_Toc214219362"/>
+      <w:bookmarkStart w:id="18" w:name="_Ref399248126"/>
       <w:r>
         <w:lastRenderedPageBreak/>
         <w:t>CÁC LOẠI SƠ ĐỒ</w:t>
       </w:r>
+      <w:bookmarkEnd w:id="17"/>
+    </w:p>
+    <w:p>
+      <w:pPr>
+        <w:pStyle w:val="Heading2"/>
+      </w:pPr>
+      <w:bookmarkStart w:id="19" w:name="_Toc214219363"/>
       <w:bookmarkEnd w:id="18"/>
-    </w:p>
-    <w:p>
-      <w:pPr>
-        <w:pStyle w:val="Heading2"/>
-      </w:pPr>
-      <w:bookmarkStart w:id="19" w:name="_Toc214219363"/>
-      <w:bookmarkEnd w:id="17"/>
       <w:r>
         <w:t>Sơ dồ DFD</w:t>
       </w:r>
@@ -5332,16 +5332,13 @@
         <w:t>.</w:t>
       </w:r>
       <w:r>
-        <w:t xml:space="preserve"> </w:t>
-      </w:r>
-      <w:r>
-        <w:t>Sơ đồ DFD mức 2</w:t>
+        <w:t xml:space="preserve"> Sơ đồ DFD mức 2</w:t>
       </w:r>
       <w:bookmarkEnd w:id="25"/>
     </w:p>
     <w:p>
       <w:pPr>
-        <w:pStyle w:val="Heading3"/>
+        <w:pStyle w:val="Heading2"/>
       </w:pPr>
       <w:bookmarkStart w:id="26" w:name="_Toc214219367"/>
       <w:r>

</xml_diff>